<commit_message>
Prueba de unidad creada
</commit_message>
<xml_diff>
--- a/Documentacion/CASOS_DE_USO.docx
+++ b/Documentacion/CASOS_DE_USO.docx
@@ -16688,7 +16688,52 @@
                 <w:szCs w:val="24"/>
                 <w:lang w:val="es-ES"/>
               </w:rPr>
-              <w:t>Guardar fotografía en favoritos.</w:t>
+              <w:t>Gestionar</w:t>
+            </w:r>
+            <w:r>
+              <w:rPr>
+                <w:rFonts w:ascii="Arial" w:hAnsi="Arial" w:cs="Arial"/>
+                <w:sz w:val="24"/>
+                <w:szCs w:val="24"/>
+                <w:lang w:val="es-ES"/>
+              </w:rPr>
+              <w:t xml:space="preserve"> fotografía</w:t>
+            </w:r>
+            <w:r>
+              <w:rPr>
+                <w:rFonts w:ascii="Arial" w:hAnsi="Arial" w:cs="Arial"/>
+                <w:sz w:val="24"/>
+                <w:szCs w:val="24"/>
+                <w:lang w:val="es-ES"/>
+              </w:rPr>
+              <w:t>s</w:t>
+            </w:r>
+            <w:r>
+              <w:rPr>
+                <w:rFonts w:ascii="Arial" w:hAnsi="Arial" w:cs="Arial"/>
+                <w:sz w:val="24"/>
+                <w:szCs w:val="24"/>
+                <w:lang w:val="es-ES"/>
+              </w:rPr>
+              <w:t xml:space="preserve"> favorit</w:t>
+            </w:r>
+            <w:r>
+              <w:rPr>
+                <w:rFonts w:ascii="Arial" w:hAnsi="Arial" w:cs="Arial"/>
+                <w:sz w:val="24"/>
+                <w:szCs w:val="24"/>
+                <w:lang w:val="es-ES"/>
+              </w:rPr>
+              <w:t>a</w:t>
+            </w:r>
+            <w:r>
+              <w:rPr>
+                <w:rFonts w:ascii="Arial" w:hAnsi="Arial" w:cs="Arial"/>
+                <w:sz w:val="24"/>
+                <w:szCs w:val="24"/>
+                <w:lang w:val="es-ES"/>
+              </w:rPr>
+              <w:t>s.</w:t>
             </w:r>
           </w:p>
         </w:tc>
@@ -17077,6 +17122,15 @@
               </w:rPr>
               <w:t>Este caso de uso permitirá al usuario marcar las fotografías que le gusten como favoritas para que se guarden en el álbum de “Favoritas” y sean accesibles más fácilmente.</w:t>
             </w:r>
+            <w:r>
+              <w:rPr>
+                <w:rFonts w:ascii="Arial" w:hAnsi="Arial" w:cs="Arial"/>
+                <w:sz w:val="24"/>
+                <w:szCs w:val="24"/>
+                <w:lang w:val="es-ES"/>
+              </w:rPr>
+              <w:t xml:space="preserve"> Igualmente, podrá desmarcar las fotos favoritas.</w:t>
+            </w:r>
           </w:p>
         </w:tc>
       </w:tr>
@@ -17305,7 +17359,23 @@
                 <w:sz w:val="24"/>
                 <w:szCs w:val="24"/>
               </w:rPr>
-              <w:t>, después muestra un mensaje por 3 segundos, indicando al usuario que la foto se agregó al álbum de favoritas.</w:t>
+              <w:t>, después muestra un mensaje por 3 segundos, indicando al usuario que la foto se agregó al álbum de favoritas</w:t>
+            </w:r>
+            <w:r>
+              <w:rPr>
+                <w:rFonts w:ascii="Arial" w:hAnsi="Arial" w:cs="Arial"/>
+                <w:sz w:val="24"/>
+                <w:szCs w:val="24"/>
+              </w:rPr>
+              <w:t xml:space="preserve"> (ver FA2)</w:t>
+            </w:r>
+            <w:r>
+              <w:rPr>
+                <w:rFonts w:ascii="Arial" w:hAnsi="Arial" w:cs="Arial"/>
+                <w:sz w:val="24"/>
+                <w:szCs w:val="24"/>
+              </w:rPr>
+              <w:t>.</w:t>
             </w:r>
           </w:p>
           <w:p>
@@ -17401,7 +17471,33 @@
                 <w:szCs w:val="24"/>
                 <w:lang w:val="es-ES"/>
               </w:rPr>
-              <w:t>N/A</w:t>
+              <w:t>FA2 El usario desea quitar foto favorita:</w:t>
+            </w:r>
+          </w:p>
+          <w:p>
+            <w:pPr>
+              <w:pStyle w:val="Prrafodelista"/>
+              <w:numPr>
+                <w:ilvl w:val="0"/>
+                <w:numId w:val="54"/>
+              </w:numPr>
+              <w:spacing w:after="0" w:line="360" w:lineRule="auto"/>
+              <w:jc w:val="both"/>
+              <w:rPr>
+                <w:rFonts w:ascii="Arial" w:hAnsi="Arial" w:cs="Arial"/>
+                <w:sz w:val="24"/>
+                <w:szCs w:val="24"/>
+                <w:lang w:val="es-ES"/>
+              </w:rPr>
+            </w:pPr>
+            <w:r>
+              <w:rPr>
+                <w:rFonts w:ascii="Arial" w:hAnsi="Arial" w:cs="Arial"/>
+                <w:sz w:val="24"/>
+                <w:szCs w:val="24"/>
+                <w:lang w:val="es-ES"/>
+              </w:rPr>
+              <w:t>PENDIENTE DE REALIZAR.</w:t>
             </w:r>
           </w:p>
         </w:tc>
@@ -17530,6 +17626,7 @@
                 <w:sz w:val="24"/>
                 <w:szCs w:val="24"/>
               </w:rPr>
+              <w:lastRenderedPageBreak/>
               <w:t>FIN EX1.</w:t>
             </w:r>
           </w:p>
@@ -21223,6 +21320,95 @@
     </w:lvl>
   </w:abstractNum>
   <w:abstractNum w:abstractNumId="27" w15:restartNumberingAfterBreak="0">
+    <w:nsid w:val="37C41076"/>
+    <w:multiLevelType w:val="hybridMultilevel"/>
+    <w:tmpl w:val="9B14B684"/>
+    <w:lvl w:ilvl="0" w:tplc="080A000F">
+      <w:start w:val="1"/>
+      <w:numFmt w:val="decimal"/>
+      <w:lvlText w:val="%1."/>
+      <w:lvlJc w:val="left"/>
+      <w:pPr>
+        <w:ind w:left="720" w:hanging="360"/>
+      </w:pPr>
+      <w:rPr>
+        <w:rFonts w:hint="default"/>
+      </w:rPr>
+    </w:lvl>
+    <w:lvl w:ilvl="1" w:tplc="080A0019" w:tentative="1">
+      <w:start w:val="1"/>
+      <w:numFmt w:val="lowerLetter"/>
+      <w:lvlText w:val="%2."/>
+      <w:lvlJc w:val="left"/>
+      <w:pPr>
+        <w:ind w:left="1440" w:hanging="360"/>
+      </w:pPr>
+    </w:lvl>
+    <w:lvl w:ilvl="2" w:tplc="080A001B" w:tentative="1">
+      <w:start w:val="1"/>
+      <w:numFmt w:val="lowerRoman"/>
+      <w:lvlText w:val="%3."/>
+      <w:lvlJc w:val="right"/>
+      <w:pPr>
+        <w:ind w:left="2160" w:hanging="180"/>
+      </w:pPr>
+    </w:lvl>
+    <w:lvl w:ilvl="3" w:tplc="080A000F" w:tentative="1">
+      <w:start w:val="1"/>
+      <w:numFmt w:val="decimal"/>
+      <w:lvlText w:val="%4."/>
+      <w:lvlJc w:val="left"/>
+      <w:pPr>
+        <w:ind w:left="2880" w:hanging="360"/>
+      </w:pPr>
+    </w:lvl>
+    <w:lvl w:ilvl="4" w:tplc="080A0019" w:tentative="1">
+      <w:start w:val="1"/>
+      <w:numFmt w:val="lowerLetter"/>
+      <w:lvlText w:val="%5."/>
+      <w:lvlJc w:val="left"/>
+      <w:pPr>
+        <w:ind w:left="3600" w:hanging="360"/>
+      </w:pPr>
+    </w:lvl>
+    <w:lvl w:ilvl="5" w:tplc="080A001B" w:tentative="1">
+      <w:start w:val="1"/>
+      <w:numFmt w:val="lowerRoman"/>
+      <w:lvlText w:val="%6."/>
+      <w:lvlJc w:val="right"/>
+      <w:pPr>
+        <w:ind w:left="4320" w:hanging="180"/>
+      </w:pPr>
+    </w:lvl>
+    <w:lvl w:ilvl="6" w:tplc="080A000F" w:tentative="1">
+      <w:start w:val="1"/>
+      <w:numFmt w:val="decimal"/>
+      <w:lvlText w:val="%7."/>
+      <w:lvlJc w:val="left"/>
+      <w:pPr>
+        <w:ind w:left="5040" w:hanging="360"/>
+      </w:pPr>
+    </w:lvl>
+    <w:lvl w:ilvl="7" w:tplc="080A0019" w:tentative="1">
+      <w:start w:val="1"/>
+      <w:numFmt w:val="lowerLetter"/>
+      <w:lvlText w:val="%8."/>
+      <w:lvlJc w:val="left"/>
+      <w:pPr>
+        <w:ind w:left="5760" w:hanging="360"/>
+      </w:pPr>
+    </w:lvl>
+    <w:lvl w:ilvl="8" w:tplc="080A001B" w:tentative="1">
+      <w:start w:val="1"/>
+      <w:numFmt w:val="lowerRoman"/>
+      <w:lvlText w:val="%9."/>
+      <w:lvlJc w:val="right"/>
+      <w:pPr>
+        <w:ind w:left="6480" w:hanging="180"/>
+      </w:pPr>
+    </w:lvl>
+  </w:abstractNum>
+  <w:abstractNum w:abstractNumId="28" w15:restartNumberingAfterBreak="0">
     <w:nsid w:val="398A3300"/>
     <w:multiLevelType w:val="hybridMultilevel"/>
     <w:tmpl w:val="02AE3D7E"/>
@@ -21311,7 +21497,7 @@
       </w:pPr>
     </w:lvl>
   </w:abstractNum>
-  <w:abstractNum w:abstractNumId="28" w15:restartNumberingAfterBreak="0">
+  <w:abstractNum w:abstractNumId="29" w15:restartNumberingAfterBreak="0">
     <w:nsid w:val="39EE1046"/>
     <w:multiLevelType w:val="hybridMultilevel"/>
     <w:tmpl w:val="F7F642C8"/>
@@ -21400,7 +21586,7 @@
       </w:pPr>
     </w:lvl>
   </w:abstractNum>
-  <w:abstractNum w:abstractNumId="29" w15:restartNumberingAfterBreak="0">
+  <w:abstractNum w:abstractNumId="30" w15:restartNumberingAfterBreak="0">
     <w:nsid w:val="3DD96668"/>
     <w:multiLevelType w:val="hybridMultilevel"/>
     <w:tmpl w:val="5A0019FA"/>
@@ -21489,7 +21675,7 @@
       </w:pPr>
     </w:lvl>
   </w:abstractNum>
-  <w:abstractNum w:abstractNumId="30" w15:restartNumberingAfterBreak="0">
+  <w:abstractNum w:abstractNumId="31" w15:restartNumberingAfterBreak="0">
     <w:nsid w:val="3DDA1BCB"/>
     <w:multiLevelType w:val="hybridMultilevel"/>
     <w:tmpl w:val="CACC9254"/>
@@ -21578,7 +21764,7 @@
       </w:pPr>
     </w:lvl>
   </w:abstractNum>
-  <w:abstractNum w:abstractNumId="31" w15:restartNumberingAfterBreak="0">
+  <w:abstractNum w:abstractNumId="32" w15:restartNumberingAfterBreak="0">
     <w:nsid w:val="43014084"/>
     <w:multiLevelType w:val="hybridMultilevel"/>
     <w:tmpl w:val="9014DECC"/>
@@ -21667,7 +21853,7 @@
       </w:pPr>
     </w:lvl>
   </w:abstractNum>
-  <w:abstractNum w:abstractNumId="32" w15:restartNumberingAfterBreak="0">
+  <w:abstractNum w:abstractNumId="33" w15:restartNumberingAfterBreak="0">
     <w:nsid w:val="4325334A"/>
     <w:multiLevelType w:val="hybridMultilevel"/>
     <w:tmpl w:val="FEEAF704"/>
@@ -21756,7 +21942,7 @@
       </w:pPr>
     </w:lvl>
   </w:abstractNum>
-  <w:abstractNum w:abstractNumId="33" w15:restartNumberingAfterBreak="0">
+  <w:abstractNum w:abstractNumId="34" w15:restartNumberingAfterBreak="0">
     <w:nsid w:val="470B2C11"/>
     <w:multiLevelType w:val="hybridMultilevel"/>
     <w:tmpl w:val="5936D58C"/>
@@ -21845,7 +22031,7 @@
       </w:pPr>
     </w:lvl>
   </w:abstractNum>
-  <w:abstractNum w:abstractNumId="34" w15:restartNumberingAfterBreak="0">
+  <w:abstractNum w:abstractNumId="35" w15:restartNumberingAfterBreak="0">
     <w:nsid w:val="4C0C3008"/>
     <w:multiLevelType w:val="hybridMultilevel"/>
     <w:tmpl w:val="DE004C44"/>
@@ -21934,7 +22120,7 @@
       </w:pPr>
     </w:lvl>
   </w:abstractNum>
-  <w:abstractNum w:abstractNumId="35" w15:restartNumberingAfterBreak="0">
+  <w:abstractNum w:abstractNumId="36" w15:restartNumberingAfterBreak="0">
     <w:nsid w:val="4D4E6DF5"/>
     <w:multiLevelType w:val="hybridMultilevel"/>
     <w:tmpl w:val="C75472CC"/>
@@ -22023,7 +22209,7 @@
       </w:pPr>
     </w:lvl>
   </w:abstractNum>
-  <w:abstractNum w:abstractNumId="36" w15:restartNumberingAfterBreak="0">
+  <w:abstractNum w:abstractNumId="37" w15:restartNumberingAfterBreak="0">
     <w:nsid w:val="52B81614"/>
     <w:multiLevelType w:val="hybridMultilevel"/>
     <w:tmpl w:val="1A160004"/>
@@ -22112,7 +22298,7 @@
       </w:pPr>
     </w:lvl>
   </w:abstractNum>
-  <w:abstractNum w:abstractNumId="37" w15:restartNumberingAfterBreak="0">
+  <w:abstractNum w:abstractNumId="38" w15:restartNumberingAfterBreak="0">
     <w:nsid w:val="56861947"/>
     <w:multiLevelType w:val="hybridMultilevel"/>
     <w:tmpl w:val="4326801E"/>
@@ -22201,7 +22387,7 @@
       </w:pPr>
     </w:lvl>
   </w:abstractNum>
-  <w:abstractNum w:abstractNumId="38" w15:restartNumberingAfterBreak="0">
+  <w:abstractNum w:abstractNumId="39" w15:restartNumberingAfterBreak="0">
     <w:nsid w:val="59F378AC"/>
     <w:multiLevelType w:val="hybridMultilevel"/>
     <w:tmpl w:val="F0E0616A"/>
@@ -22290,7 +22476,7 @@
       </w:pPr>
     </w:lvl>
   </w:abstractNum>
-  <w:abstractNum w:abstractNumId="39" w15:restartNumberingAfterBreak="0">
+  <w:abstractNum w:abstractNumId="40" w15:restartNumberingAfterBreak="0">
     <w:nsid w:val="5C2C4435"/>
     <w:multiLevelType w:val="hybridMultilevel"/>
     <w:tmpl w:val="4F026374"/>
@@ -22379,7 +22565,7 @@
       </w:pPr>
     </w:lvl>
   </w:abstractNum>
-  <w:abstractNum w:abstractNumId="40" w15:restartNumberingAfterBreak="0">
+  <w:abstractNum w:abstractNumId="41" w15:restartNumberingAfterBreak="0">
     <w:nsid w:val="5DF002B7"/>
     <w:multiLevelType w:val="hybridMultilevel"/>
     <w:tmpl w:val="B9187AD6"/>
@@ -22468,7 +22654,7 @@
       </w:pPr>
     </w:lvl>
   </w:abstractNum>
-  <w:abstractNum w:abstractNumId="41" w15:restartNumberingAfterBreak="0">
+  <w:abstractNum w:abstractNumId="42" w15:restartNumberingAfterBreak="0">
     <w:nsid w:val="5F691A35"/>
     <w:multiLevelType w:val="hybridMultilevel"/>
     <w:tmpl w:val="6156A430"/>
@@ -22557,7 +22743,7 @@
       </w:pPr>
     </w:lvl>
   </w:abstractNum>
-  <w:abstractNum w:abstractNumId="42" w15:restartNumberingAfterBreak="0">
+  <w:abstractNum w:abstractNumId="43" w15:restartNumberingAfterBreak="0">
     <w:nsid w:val="5FB7399F"/>
     <w:multiLevelType w:val="hybridMultilevel"/>
     <w:tmpl w:val="92BA5072"/>
@@ -22646,7 +22832,7 @@
       </w:pPr>
     </w:lvl>
   </w:abstractNum>
-  <w:abstractNum w:abstractNumId="43" w15:restartNumberingAfterBreak="0">
+  <w:abstractNum w:abstractNumId="44" w15:restartNumberingAfterBreak="0">
     <w:nsid w:val="60561308"/>
     <w:multiLevelType w:val="hybridMultilevel"/>
     <w:tmpl w:val="69102224"/>
@@ -22735,7 +22921,7 @@
       </w:pPr>
     </w:lvl>
   </w:abstractNum>
-  <w:abstractNum w:abstractNumId="44" w15:restartNumberingAfterBreak="0">
+  <w:abstractNum w:abstractNumId="45" w15:restartNumberingAfterBreak="0">
     <w:nsid w:val="64B377FB"/>
     <w:multiLevelType w:val="hybridMultilevel"/>
     <w:tmpl w:val="7A7A2A26"/>
@@ -22824,7 +23010,7 @@
       </w:pPr>
     </w:lvl>
   </w:abstractNum>
-  <w:abstractNum w:abstractNumId="45" w15:restartNumberingAfterBreak="0">
+  <w:abstractNum w:abstractNumId="46" w15:restartNumberingAfterBreak="0">
     <w:nsid w:val="6B5A2D23"/>
     <w:multiLevelType w:val="hybridMultilevel"/>
     <w:tmpl w:val="C46E3626"/>
@@ -22913,7 +23099,7 @@
       </w:pPr>
     </w:lvl>
   </w:abstractNum>
-  <w:abstractNum w:abstractNumId="46" w15:restartNumberingAfterBreak="0">
+  <w:abstractNum w:abstractNumId="47" w15:restartNumberingAfterBreak="0">
     <w:nsid w:val="6B8E0279"/>
     <w:multiLevelType w:val="hybridMultilevel"/>
     <w:tmpl w:val="02AE3D7E"/>
@@ -23002,7 +23188,7 @@
       </w:pPr>
     </w:lvl>
   </w:abstractNum>
-  <w:abstractNum w:abstractNumId="47" w15:restartNumberingAfterBreak="0">
+  <w:abstractNum w:abstractNumId="48" w15:restartNumberingAfterBreak="0">
     <w:nsid w:val="6E224D9C"/>
     <w:multiLevelType w:val="hybridMultilevel"/>
     <w:tmpl w:val="02AE3D7E"/>
@@ -23091,7 +23277,7 @@
       </w:pPr>
     </w:lvl>
   </w:abstractNum>
-  <w:abstractNum w:abstractNumId="48" w15:restartNumberingAfterBreak="0">
+  <w:abstractNum w:abstractNumId="49" w15:restartNumberingAfterBreak="0">
     <w:nsid w:val="6EA44DF6"/>
     <w:multiLevelType w:val="hybridMultilevel"/>
     <w:tmpl w:val="2FEAADC2"/>
@@ -23180,7 +23366,7 @@
       </w:pPr>
     </w:lvl>
   </w:abstractNum>
-  <w:abstractNum w:abstractNumId="49" w15:restartNumberingAfterBreak="0">
+  <w:abstractNum w:abstractNumId="50" w15:restartNumberingAfterBreak="0">
     <w:nsid w:val="78577043"/>
     <w:multiLevelType w:val="hybridMultilevel"/>
     <w:tmpl w:val="F0D26EDA"/>
@@ -23269,7 +23455,7 @@
       </w:pPr>
     </w:lvl>
   </w:abstractNum>
-  <w:abstractNum w:abstractNumId="50" w15:restartNumberingAfterBreak="0">
+  <w:abstractNum w:abstractNumId="51" w15:restartNumberingAfterBreak="0">
     <w:nsid w:val="78577508"/>
     <w:multiLevelType w:val="hybridMultilevel"/>
     <w:tmpl w:val="11041670"/>
@@ -23358,7 +23544,7 @@
       </w:pPr>
     </w:lvl>
   </w:abstractNum>
-  <w:abstractNum w:abstractNumId="51" w15:restartNumberingAfterBreak="0">
+  <w:abstractNum w:abstractNumId="52" w15:restartNumberingAfterBreak="0">
     <w:nsid w:val="7AA43CC1"/>
     <w:multiLevelType w:val="hybridMultilevel"/>
     <w:tmpl w:val="3A6497F4"/>
@@ -23447,7 +23633,7 @@
       </w:pPr>
     </w:lvl>
   </w:abstractNum>
-  <w:abstractNum w:abstractNumId="52" w15:restartNumberingAfterBreak="0">
+  <w:abstractNum w:abstractNumId="53" w15:restartNumberingAfterBreak="0">
     <w:nsid w:val="7BDE4369"/>
     <w:multiLevelType w:val="hybridMultilevel"/>
     <w:tmpl w:val="CEDA262E"/>
@@ -23549,16 +23735,16 @@
     <w:abstractNumId w:val="10"/>
   </w:num>
   <w:num w:numId="5">
-    <w:abstractNumId w:val="28"/>
+    <w:abstractNumId w:val="29"/>
   </w:num>
   <w:num w:numId="6">
     <w:abstractNumId w:val="12"/>
   </w:num>
   <w:num w:numId="7">
-    <w:abstractNumId w:val="38"/>
+    <w:abstractNumId w:val="39"/>
   </w:num>
   <w:num w:numId="8">
-    <w:abstractNumId w:val="36"/>
+    <w:abstractNumId w:val="37"/>
   </w:num>
   <w:num w:numId="9">
     <w:abstractNumId w:val="11"/>
@@ -23573,7 +23759,7 @@
     <w:abstractNumId w:val="14"/>
   </w:num>
   <w:num w:numId="13">
-    <w:abstractNumId w:val="37"/>
+    <w:abstractNumId w:val="38"/>
   </w:num>
   <w:num w:numId="14">
     <w:abstractNumId w:val="22"/>
@@ -23582,7 +23768,7 @@
     <w:abstractNumId w:val="5"/>
   </w:num>
   <w:num w:numId="16">
-    <w:abstractNumId w:val="52"/>
+    <w:abstractNumId w:val="53"/>
   </w:num>
   <w:num w:numId="17">
     <w:abstractNumId w:val="16"/>
@@ -23591,19 +23777,19 @@
     <w:abstractNumId w:val="1"/>
   </w:num>
   <w:num w:numId="19">
-    <w:abstractNumId w:val="34"/>
+    <w:abstractNumId w:val="35"/>
   </w:num>
   <w:num w:numId="20">
-    <w:abstractNumId w:val="51"/>
+    <w:abstractNumId w:val="52"/>
   </w:num>
   <w:num w:numId="21">
-    <w:abstractNumId w:val="41"/>
+    <w:abstractNumId w:val="42"/>
   </w:num>
   <w:num w:numId="22">
     <w:abstractNumId w:val="15"/>
   </w:num>
   <w:num w:numId="23">
-    <w:abstractNumId w:val="42"/>
+    <w:abstractNumId w:val="43"/>
   </w:num>
   <w:num w:numId="24">
     <w:abstractNumId w:val="17"/>
@@ -23618,7 +23804,7 @@
     <w:abstractNumId w:val="24"/>
   </w:num>
   <w:num w:numId="28">
-    <w:abstractNumId w:val="35"/>
+    <w:abstractNumId w:val="36"/>
   </w:num>
   <w:num w:numId="29">
     <w:abstractNumId w:val="0"/>
@@ -23627,28 +23813,28 @@
     <w:abstractNumId w:val="9"/>
   </w:num>
   <w:num w:numId="31">
+    <w:abstractNumId w:val="51"/>
+  </w:num>
+  <w:num w:numId="32">
+    <w:abstractNumId w:val="45"/>
+  </w:num>
+  <w:num w:numId="33">
+    <w:abstractNumId w:val="32"/>
+  </w:num>
+  <w:num w:numId="34">
+    <w:abstractNumId w:val="46"/>
+  </w:num>
+  <w:num w:numId="35">
+    <w:abstractNumId w:val="48"/>
+  </w:num>
+  <w:num w:numId="36">
     <w:abstractNumId w:val="50"/>
   </w:num>
-  <w:num w:numId="32">
+  <w:num w:numId="37">
     <w:abstractNumId w:val="44"/>
   </w:num>
-  <w:num w:numId="33">
-    <w:abstractNumId w:val="31"/>
-  </w:num>
-  <w:num w:numId="34">
-    <w:abstractNumId w:val="45"/>
-  </w:num>
-  <w:num w:numId="35">
-    <w:abstractNumId w:val="47"/>
-  </w:num>
-  <w:num w:numId="36">
-    <w:abstractNumId w:val="49"/>
-  </w:num>
-  <w:num w:numId="37">
-    <w:abstractNumId w:val="43"/>
-  </w:num>
   <w:num w:numId="38">
-    <w:abstractNumId w:val="39"/>
+    <w:abstractNumId w:val="40"/>
   </w:num>
   <w:num w:numId="39">
     <w:abstractNumId w:val="3"/>
@@ -23660,42 +23846,45 @@
     <w:abstractNumId w:val="4"/>
   </w:num>
   <w:num w:numId="42">
-    <w:abstractNumId w:val="40"/>
+    <w:abstractNumId w:val="41"/>
   </w:num>
   <w:num w:numId="43">
     <w:abstractNumId w:val="20"/>
   </w:num>
   <w:num w:numId="44">
-    <w:abstractNumId w:val="48"/>
+    <w:abstractNumId w:val="49"/>
   </w:num>
   <w:num w:numId="45">
-    <w:abstractNumId w:val="27"/>
+    <w:abstractNumId w:val="28"/>
   </w:num>
   <w:num w:numId="46">
     <w:abstractNumId w:val="8"/>
   </w:num>
   <w:num w:numId="47">
-    <w:abstractNumId w:val="29"/>
+    <w:abstractNumId w:val="30"/>
   </w:num>
   <w:num w:numId="48">
-    <w:abstractNumId w:val="30"/>
+    <w:abstractNumId w:val="31"/>
   </w:num>
   <w:num w:numId="49">
     <w:abstractNumId w:val="21"/>
   </w:num>
   <w:num w:numId="50">
-    <w:abstractNumId w:val="32"/>
+    <w:abstractNumId w:val="33"/>
   </w:num>
   <w:num w:numId="51">
     <w:abstractNumId w:val="2"/>
   </w:num>
   <w:num w:numId="52">
-    <w:abstractNumId w:val="33"/>
+    <w:abstractNumId w:val="34"/>
   </w:num>
   <w:num w:numId="53">
-    <w:abstractNumId w:val="46"/>
+    <w:abstractNumId w:val="47"/>
   </w:num>
-  <w:numIdMacAtCleanup w:val="53"/>
+  <w:num w:numId="54">
+    <w:abstractNumId w:val="27"/>
+  </w:num>
+  <w:numIdMacAtCleanup w:val="54"/>
 </w:numbering>
 </file>
 

</xml_diff>

<commit_message>
CU04 ANAIAR AMIGO IMPLEMENTADO
</commit_message>
<xml_diff>
--- a/Documentacion/CASOS_DE_USO.docx
+++ b/Documentacion/CASOS_DE_USO.docx
@@ -7771,16 +7771,16 @@
                 <w:szCs w:val="24"/>
                 <w:lang w:val="es-ES"/>
               </w:rPr>
-              <w:t>, así como eliminar a aquellas cuentas que no desean sean sus amigos.</w:t>
-            </w:r>
-            <w:r>
-              <w:rPr>
-                <w:rFonts w:ascii="Arial" w:hAnsi="Arial" w:cs="Arial"/>
-                <w:sz w:val="24"/>
-                <w:szCs w:val="24"/>
-                <w:lang w:val="es-ES"/>
-              </w:rPr>
-              <w:t>.</w:t>
+              <w:t xml:space="preserve">, así como eliminar a aquellas cuentas que no desean sean sus </w:t>
+            </w:r>
+            <w:r>
+              <w:rPr>
+                <w:rFonts w:ascii="Arial" w:hAnsi="Arial" w:cs="Arial"/>
+                <w:sz w:val="24"/>
+                <w:szCs w:val="24"/>
+                <w:lang w:val="es-ES"/>
+              </w:rPr>
+              <w:t>amigos.</w:t>
             </w:r>
           </w:p>
         </w:tc>

</xml_diff>